<commit_message>
Fixed the dumbest bug ever in Meta. Now history matching works properly
</commit_message>
<xml_diff>
--- a/RPSWriteup.docx
+++ b/RPSWriteup.docx
@@ -89,6 +89,51 @@
       <w:r>
         <w:t xml:space="preserve"> overall in the preliminary tournament, scoring a total of 36 out of 44 possible points, where 2 points are awarded for a win, 1 for a tie, and 0 for a loss.</w:t>
       </w:r>
+    </w:p>
+    <w:p>
+      <w:pPr>
+        <w:rPr>
+          <w:b/>
+          <w:sz w:val="32"/>
+          <w:szCs w:val="32"/>
+        </w:rPr>
+      </w:pPr>
+    </w:p>
+    <w:p>
+      <w:pPr>
+        <w:rPr>
+          <w:b/>
+          <w:sz w:val="32"/>
+          <w:szCs w:val="32"/>
+        </w:rPr>
+      </w:pPr>
+      <w:r>
+        <w:rPr>
+          <w:b/>
+          <w:sz w:val="32"/>
+          <w:szCs w:val="32"/>
+        </w:rPr>
+        <w:t>Background</w:t>
+      </w:r>
+    </w:p>
+    <w:p>
+      <w:r>
+        <w:rPr>
+          <w:b/>
+          <w:sz w:val="32"/>
+          <w:szCs w:val="32"/>
+        </w:rPr>
+        <w:tab/>
+      </w:r>
+      <w:r>
+        <w:t>Our rock, paper, scissors bot implemented a fam</w:t>
+      </w:r>
+      <w:r>
+        <w:t>ous algorithm, Iocaine Powder. First developed by Dan Egnor to compete in the First International RoShamBo Programming Competition, the bot employs a mixture of strategies to both exploit the opponent and remain unexploit</w:t>
+      </w:r>
+      <w:r>
+        <w:t>able. The algorithm chooses between playing a random move, a move based on an analysis of the frequency of the opponent’s moves, or a move based on an analysis of the history of the opponent’s moves.</w:t>
+      </w:r>
       <w:bookmarkStart w:id="0" w:name="_GoBack"/>
       <w:bookmarkEnd w:id="0"/>
     </w:p>
@@ -115,32 +160,6 @@
           <w:sz w:val="32"/>
           <w:szCs w:val="32"/>
         </w:rPr>
-        <w:t>Background</w:t>
-      </w:r>
-    </w:p>
-    <w:p>
-      <w:pPr>
-        <w:rPr>
-          <w:b/>
-          <w:sz w:val="32"/>
-          <w:szCs w:val="32"/>
-        </w:rPr>
-      </w:pPr>
-    </w:p>
-    <w:p>
-      <w:pPr>
-        <w:rPr>
-          <w:b/>
-          <w:sz w:val="32"/>
-          <w:szCs w:val="32"/>
-        </w:rPr>
-      </w:pPr>
-      <w:r>
-        <w:rPr>
-          <w:b/>
-          <w:sz w:val="32"/>
-          <w:szCs w:val="32"/>
-        </w:rPr>
         <w:t>Experiment</w:t>
       </w:r>
     </w:p>
@@ -193,6 +212,7 @@
           <w:sz w:val="32"/>
           <w:szCs w:val="32"/>
         </w:rPr>
+        <w:lastRenderedPageBreak/>
         <w:t>Conclusion</w:t>
       </w:r>
     </w:p>

</xml_diff>